<commit_message>
SRD update: mvc diagram, state diagram, uml class diagram
</commit_message>
<xml_diff>
--- a/SoftwareRequirementDocument/SRDocumentTemplate-1.docx
+++ b/SoftwareRequirementDocument/SRDocumentTemplate-1.docx
@@ -533,7 +533,7 @@
         </w:rPr>
         <w:fldChar w:fldCharType="separate"/>
       </w:r>
-      <w:hyperlink w:anchor="_Toc117538069" w:history="1">
+      <w:hyperlink w:anchor="_Toc117543362" w:history="1">
         <w:r>
           <w:rPr>
             <w:rStyle w:val="Hyperlink"/>
@@ -577,7 +577,7 @@
             <w:noProof/>
             <w:webHidden/>
           </w:rPr>
-          <w:instrText xml:space="preserve"> PAGEREF _Toc117538069 \h </w:instrText>
+          <w:instrText xml:space="preserve"> PAGEREF _Toc117543362 \h </w:instrText>
         </w:r>
         <w:r>
           <w:rPr>
@@ -621,7 +621,7 @@
           <w:lang w:val="en-US" w:eastAsia="en-US"/>
         </w:rPr>
       </w:pPr>
-      <w:hyperlink w:anchor="_Toc117538070" w:history="1">
+      <w:hyperlink w:anchor="_Toc117543363" w:history="1">
         <w:r>
           <w:rPr>
             <w:rStyle w:val="Hyperlink"/>
@@ -665,7 +665,7 @@
             <w:noProof/>
             <w:webHidden/>
           </w:rPr>
-          <w:instrText xml:space="preserve"> PAGEREF _Toc117538070 \h </w:instrText>
+          <w:instrText xml:space="preserve"> PAGEREF _Toc117543363 \h </w:instrText>
         </w:r>
         <w:r>
           <w:rPr>
@@ -709,7 +709,7 @@
           <w:lang w:val="en-US" w:eastAsia="en-US"/>
         </w:rPr>
       </w:pPr>
-      <w:hyperlink w:anchor="_Toc117538071" w:history="1">
+      <w:hyperlink w:anchor="_Toc117543364" w:history="1">
         <w:r>
           <w:rPr>
             <w:rStyle w:val="Hyperlink"/>
@@ -753,7 +753,7 @@
             <w:noProof/>
             <w:webHidden/>
           </w:rPr>
-          <w:instrText xml:space="preserve"> PAGEREF _Toc117538071 \h </w:instrText>
+          <w:instrText xml:space="preserve"> PAGEREF _Toc117543364 \h </w:instrText>
         </w:r>
         <w:r>
           <w:rPr>
@@ -797,7 +797,7 @@
           <w:lang w:val="en-US" w:eastAsia="en-US"/>
         </w:rPr>
       </w:pPr>
-      <w:hyperlink w:anchor="_Toc117538072" w:history="1">
+      <w:hyperlink w:anchor="_Toc117543365" w:history="1">
         <w:r>
           <w:rPr>
             <w:rStyle w:val="Hyperlink"/>
@@ -841,7 +841,7 @@
             <w:noProof/>
             <w:webHidden/>
           </w:rPr>
-          <w:instrText xml:space="preserve"> PAGEREF _Toc117538072 \h </w:instrText>
+          <w:instrText xml:space="preserve"> PAGEREF _Toc117543365 \h </w:instrText>
         </w:r>
         <w:r>
           <w:rPr>
@@ -885,7 +885,7 @@
           <w:lang w:val="en-US" w:eastAsia="en-US"/>
         </w:rPr>
       </w:pPr>
-      <w:hyperlink w:anchor="_Toc117538073" w:history="1">
+      <w:hyperlink w:anchor="_Toc117543366" w:history="1">
         <w:r>
           <w:rPr>
             <w:rStyle w:val="Hyperlink"/>
@@ -929,7 +929,7 @@
             <w:noProof/>
             <w:webHidden/>
           </w:rPr>
-          <w:instrText xml:space="preserve"> PAGEREF _Toc117538073 \h </w:instrText>
+          <w:instrText xml:space="preserve"> PAGEREF _Toc117543366 \h </w:instrText>
         </w:r>
         <w:r>
           <w:rPr>
@@ -973,7 +973,7 @@
           <w:lang w:val="en-US" w:eastAsia="en-US"/>
         </w:rPr>
       </w:pPr>
-      <w:hyperlink w:anchor="_Toc117538074" w:history="1">
+      <w:hyperlink w:anchor="_Toc117543367" w:history="1">
         <w:r>
           <w:rPr>
             <w:rStyle w:val="Hyperlink"/>
@@ -1017,7 +1017,7 @@
             <w:noProof/>
             <w:webHidden/>
           </w:rPr>
-          <w:instrText xml:space="preserve"> PAGEREF _Toc117538074 \h </w:instrText>
+          <w:instrText xml:space="preserve"> PAGEREF _Toc117543367 \h </w:instrText>
         </w:r>
         <w:r>
           <w:rPr>
@@ -1061,7 +1061,7 @@
           <w:lang w:val="en-US" w:eastAsia="en-US"/>
         </w:rPr>
       </w:pPr>
-      <w:hyperlink w:anchor="_Toc117538075" w:history="1">
+      <w:hyperlink w:anchor="_Toc117543368" w:history="1">
         <w:r>
           <w:rPr>
             <w:rStyle w:val="Hyperlink"/>
@@ -1105,7 +1105,7 @@
             <w:noProof/>
             <w:webHidden/>
           </w:rPr>
-          <w:instrText xml:space="preserve"> PAGEREF _Toc117538075 \h </w:instrText>
+          <w:instrText xml:space="preserve"> PAGEREF _Toc117543368 \h </w:instrText>
         </w:r>
         <w:r>
           <w:rPr>
@@ -1149,7 +1149,7 @@
           <w:lang w:val="en-US" w:eastAsia="en-US"/>
         </w:rPr>
       </w:pPr>
-      <w:hyperlink w:anchor="_Toc117538076" w:history="1">
+      <w:hyperlink w:anchor="_Toc117543369" w:history="1">
         <w:r>
           <w:rPr>
             <w:rStyle w:val="Hyperlink"/>
@@ -1193,7 +1193,7 @@
             <w:noProof/>
             <w:webHidden/>
           </w:rPr>
-          <w:instrText xml:space="preserve"> PAGEREF _Toc117538076 \h </w:instrText>
+          <w:instrText xml:space="preserve"> PAGEREF _Toc117543369 \h </w:instrText>
         </w:r>
         <w:r>
           <w:rPr>
@@ -1237,7 +1237,7 @@
           <w:lang w:val="en-US" w:eastAsia="en-US"/>
         </w:rPr>
       </w:pPr>
-      <w:hyperlink w:anchor="_Toc117538077" w:history="1">
+      <w:hyperlink w:anchor="_Toc117543370" w:history="1">
         <w:r>
           <w:rPr>
             <w:rStyle w:val="Hyperlink"/>
@@ -1281,7 +1281,7 @@
             <w:noProof/>
             <w:webHidden/>
           </w:rPr>
-          <w:instrText xml:space="preserve"> PAGEREF _Toc117538077 \h </w:instrText>
+          <w:instrText xml:space="preserve"> PAGEREF _Toc117543370 \h </w:instrText>
         </w:r>
         <w:r>
           <w:rPr>
@@ -1325,7 +1325,7 @@
           <w:lang w:val="en-US" w:eastAsia="en-US"/>
         </w:rPr>
       </w:pPr>
-      <w:hyperlink w:anchor="_Toc117538078" w:history="1">
+      <w:hyperlink w:anchor="_Toc117543371" w:history="1">
         <w:r>
           <w:rPr>
             <w:rStyle w:val="Hyperlink"/>
@@ -1369,7 +1369,7 @@
             <w:noProof/>
             <w:webHidden/>
           </w:rPr>
-          <w:instrText xml:space="preserve"> PAGEREF _Toc117538078 \h </w:instrText>
+          <w:instrText xml:space="preserve"> PAGEREF _Toc117543371 \h </w:instrText>
         </w:r>
         <w:r>
           <w:rPr>
@@ -1413,7 +1413,7 @@
           <w:lang w:val="en-US" w:eastAsia="en-US"/>
         </w:rPr>
       </w:pPr>
-      <w:hyperlink w:anchor="_Toc117538079" w:history="1">
+      <w:hyperlink w:anchor="_Toc117543372" w:history="1">
         <w:r>
           <w:rPr>
             <w:rStyle w:val="Hyperlink"/>
@@ -1457,7 +1457,7 @@
             <w:noProof/>
             <w:webHidden/>
           </w:rPr>
-          <w:instrText xml:space="preserve"> PAGEREF _Toc117538079 \h </w:instrText>
+          <w:instrText xml:space="preserve"> PAGEREF _Toc117543372 \h </w:instrText>
         </w:r>
         <w:r>
           <w:rPr>
@@ -1501,7 +1501,7 @@
           <w:lang w:val="en-US" w:eastAsia="en-US"/>
         </w:rPr>
       </w:pPr>
-      <w:hyperlink w:anchor="_Toc117538080" w:history="1">
+      <w:hyperlink w:anchor="_Toc117543373" w:history="1">
         <w:r>
           <w:rPr>
             <w:rStyle w:val="Hyperlink"/>
@@ -1524,23 +1524,7 @@
             <w:noProof/>
             <w:lang w:val="en-US"/>
           </w:rPr>
-          <w:t>Use-</w:t>
-        </w:r>
-        <w:r>
-          <w:rPr>
-            <w:rStyle w:val="Hyperlink"/>
-            <w:noProof/>
-            <w:lang w:val="en-US"/>
-          </w:rPr>
-          <w:t>C</w:t>
-        </w:r>
-        <w:r>
-          <w:rPr>
-            <w:rStyle w:val="Hyperlink"/>
-            <w:noProof/>
-            <w:lang w:val="en-US"/>
-          </w:rPr>
-          <w:t>ase Model</w:t>
+          <w:t>Use-Case Model</w:t>
         </w:r>
         <w:r>
           <w:rPr>
@@ -1561,7 +1545,7 @@
             <w:noProof/>
             <w:webHidden/>
           </w:rPr>
-          <w:instrText xml:space="preserve"> PAGEREF _Toc117538080 \h </w:instrText>
+          <w:instrText xml:space="preserve"> PAGEREF _Toc117543373 \h </w:instrText>
         </w:r>
         <w:r>
           <w:rPr>
@@ -1605,7 +1589,7 @@
           <w:lang w:val="en-US" w:eastAsia="en-US"/>
         </w:rPr>
       </w:pPr>
-      <w:hyperlink w:anchor="_Toc117538081" w:history="1">
+      <w:hyperlink w:anchor="_Toc117543374" w:history="1">
         <w:r>
           <w:rPr>
             <w:rStyle w:val="Hyperlink"/>
@@ -1649,7 +1633,7 @@
             <w:noProof/>
             <w:webHidden/>
           </w:rPr>
-          <w:instrText xml:space="preserve"> PAGEREF _Toc117538081 \h </w:instrText>
+          <w:instrText xml:space="preserve"> PAGEREF _Toc117543374 \h </w:instrText>
         </w:r>
         <w:r>
           <w:rPr>
@@ -1693,7 +1677,7 @@
           <w:lang w:val="en-US" w:eastAsia="en-US"/>
         </w:rPr>
       </w:pPr>
-      <w:hyperlink w:anchor="_Toc117538082" w:history="1">
+      <w:hyperlink w:anchor="_Toc117543375" w:history="1">
         <w:r>
           <w:rPr>
             <w:rStyle w:val="Hyperlink"/>
@@ -1737,7 +1721,111 @@
             <w:noProof/>
             <w:webHidden/>
           </w:rPr>
-          <w:instrText xml:space="preserve"> PAGEREF _Toc117538082 \h </w:instrText>
+          <w:instrText xml:space="preserve"> PAGEREF _Toc117543375 \h </w:instrText>
+        </w:r>
+        <w:r>
+          <w:rPr>
+            <w:noProof/>
+            <w:webHidden/>
+          </w:rPr>
+        </w:r>
+        <w:r>
+          <w:rPr>
+            <w:noProof/>
+            <w:webHidden/>
+          </w:rPr>
+          <w:fldChar w:fldCharType="separate"/>
+        </w:r>
+        <w:r>
+          <w:rPr>
+            <w:noProof/>
+            <w:webHidden/>
+          </w:rPr>
+          <w:t>8</w:t>
+        </w:r>
+        <w:r>
+          <w:rPr>
+            <w:noProof/>
+            <w:webHidden/>
+          </w:rPr>
+          <w:fldChar w:fldCharType="end"/>
+        </w:r>
+      </w:hyperlink>
+    </w:p>
+    <w:p>
+      <w:pPr>
+        <w:pStyle w:val="TOC2"/>
+        <w:tabs>
+          <w:tab w:val="left" w:pos="720"/>
+          <w:tab w:val="right" w:leader="dot" w:pos="10456"/>
+        </w:tabs>
+        <w:rPr>
+          <w:rFonts w:asciiTheme="minorHAnsi" w:eastAsiaTheme="minorEastAsia" w:hAnsiTheme="minorHAnsi" w:cstheme="minorBidi"/>
+          <w:noProof/>
+          <w:lang w:val="en-US" w:eastAsia="en-US"/>
+        </w:rPr>
+      </w:pPr>
+      <w:hyperlink w:anchor="_Toc117543376" w:history="1">
+        <w:r>
+          <w:rPr>
+            <w:rStyle w:val="Hyperlink"/>
+            <w:noProof/>
+            <w:lang w:val="en-US"/>
+          </w:rPr>
+          <w:t>9.</w:t>
+        </w:r>
+        <w:r>
+          <w:rPr>
+            <w:rFonts w:asciiTheme="minorHAnsi" w:eastAsiaTheme="minorEastAsia" w:hAnsiTheme="minorHAnsi" w:cstheme="minorBidi"/>
+            <w:noProof/>
+            <w:lang w:val="en-US" w:eastAsia="en-US"/>
+          </w:rPr>
+          <w:tab/>
+        </w:r>
+        <w:r>
+          <w:rPr>
+            <w:rStyle w:val="Hyperlink"/>
+            <w:noProof/>
+            <w:lang w:val="en-US"/>
+          </w:rPr>
+          <w:t xml:space="preserve">State </w:t>
+        </w:r>
+        <w:r>
+          <w:rPr>
+            <w:rStyle w:val="Hyperlink"/>
+            <w:noProof/>
+            <w:lang w:val="en-US"/>
+          </w:rPr>
+          <w:t>D</w:t>
+        </w:r>
+        <w:r>
+          <w:rPr>
+            <w:rStyle w:val="Hyperlink"/>
+            <w:noProof/>
+            <w:lang w:val="en-US"/>
+          </w:rPr>
+          <w:t>iagram</w:t>
+        </w:r>
+        <w:r>
+          <w:rPr>
+            <w:noProof/>
+            <w:webHidden/>
+          </w:rPr>
+          <w:tab/>
+        </w:r>
+        <w:r>
+          <w:rPr>
+            <w:noProof/>
+            <w:webHidden/>
+          </w:rPr>
+          <w:fldChar w:fldCharType="begin"/>
+        </w:r>
+        <w:r>
+          <w:rPr>
+            <w:noProof/>
+            <w:webHidden/>
+          </w:rPr>
+          <w:instrText xml:space="preserve"> PAGEREF _Toc117543376 \h </w:instrText>
         </w:r>
         <w:r>
           <w:rPr>
@@ -1813,7 +1901,7 @@
           <w:lang w:val="en-US"/>
         </w:rPr>
       </w:pPr>
-      <w:bookmarkStart w:id="0" w:name="_Toc117538069"/>
+      <w:bookmarkStart w:id="0" w:name="_Toc117543362"/>
       <w:r>
         <w:rPr>
           <w:rStyle w:val="Heading2Char"/>
@@ -2697,7 +2785,7 @@
           <w:lang w:val="en-US"/>
         </w:rPr>
       </w:pPr>
-      <w:bookmarkStart w:id="1" w:name="_Toc117538070"/>
+      <w:bookmarkStart w:id="1" w:name="_Toc117543363"/>
       <w:r>
         <w:rPr>
           <w:lang w:val="en-US"/>
@@ -3186,7 +3274,7 @@
           <w:lang w:val="en-US"/>
         </w:rPr>
       </w:pPr>
-      <w:bookmarkStart w:id="2" w:name="_Toc117538071"/>
+      <w:bookmarkStart w:id="2" w:name="_Toc117543364"/>
       <w:r>
         <w:rPr>
           <w:lang w:val="en-US"/>
@@ -3484,7 +3572,7 @@
           <w:lang w:val="en-US"/>
         </w:rPr>
       </w:pPr>
-      <w:bookmarkStart w:id="3" w:name="_Toc117538072"/>
+      <w:bookmarkStart w:id="3" w:name="_Toc117543365"/>
       <w:r>
         <w:rPr>
           <w:lang w:val="en-US"/>
@@ -3519,7 +3607,7 @@
           <w:lang w:val="en-US"/>
         </w:rPr>
       </w:pPr>
-      <w:bookmarkStart w:id="4" w:name="_Toc117538073"/>
+      <w:bookmarkStart w:id="4" w:name="_Toc117543366"/>
       <w:r>
         <w:rPr>
           <w:rStyle w:val="Heading3Char"/>
@@ -3556,7 +3644,7 @@
           <w:lang w:val="en-US"/>
         </w:rPr>
       </w:pPr>
-      <w:bookmarkStart w:id="5" w:name="_Toc117538074"/>
+      <w:bookmarkStart w:id="5" w:name="_Toc117543367"/>
       <w:r>
         <w:rPr>
           <w:rStyle w:val="Heading3Char"/>
@@ -3589,7 +3677,7 @@
           <w:lang w:val="en-US"/>
         </w:rPr>
       </w:pPr>
-      <w:bookmarkStart w:id="6" w:name="_Toc117538075"/>
+      <w:bookmarkStart w:id="6" w:name="_Toc117543368"/>
       <w:r>
         <w:rPr>
           <w:rStyle w:val="Heading3Char"/>
@@ -3654,7 +3742,7 @@
           <w:lang w:val="en-US"/>
         </w:rPr>
       </w:pPr>
-      <w:bookmarkStart w:id="7" w:name="_Toc117538076"/>
+      <w:bookmarkStart w:id="7" w:name="_Toc117543369"/>
       <w:r>
         <w:rPr>
           <w:rStyle w:val="Heading3Char"/>
@@ -3693,7 +3781,7 @@
           <w:lang w:val="en-US"/>
         </w:rPr>
       </w:pPr>
-      <w:bookmarkStart w:id="8" w:name="_Toc117538077"/>
+      <w:bookmarkStart w:id="8" w:name="_Toc117543370"/>
       <w:r>
         <w:rPr>
           <w:rStyle w:val="Heading3Char"/>
@@ -3748,7 +3836,7 @@
           <w:lang w:val="en-US"/>
         </w:rPr>
       </w:pPr>
-      <w:bookmarkStart w:id="9" w:name="_Toc117538078"/>
+      <w:bookmarkStart w:id="9" w:name="_Toc117543371"/>
       <w:r>
         <w:rPr>
           <w:rStyle w:val="Heading3Char"/>
@@ -3814,7 +3902,7 @@
           <w:lang w:val="en-US"/>
         </w:rPr>
       </w:pPr>
-      <w:bookmarkStart w:id="10" w:name="_Toc117538079"/>
+      <w:bookmarkStart w:id="10" w:name="_Toc117543372"/>
       <w:r>
         <w:rPr>
           <w:lang w:val="en-US"/>
@@ -4349,7 +4437,7 @@
           <w:lang w:val="en-US"/>
         </w:rPr>
       </w:pPr>
-      <w:bookmarkStart w:id="11" w:name="_Toc117538080"/>
+      <w:bookmarkStart w:id="11" w:name="_Toc117543373"/>
       <w:r>
         <w:rPr>
           <w:lang w:val="en-US"/>
@@ -5538,7 +5626,7 @@
           <w:lang w:val="en-US"/>
         </w:rPr>
       </w:pPr>
-      <w:bookmarkStart w:id="12" w:name="_Toc117538081"/>
+      <w:bookmarkStart w:id="12" w:name="_Toc117543374"/>
       <w:r>
         <w:rPr>
           <w:lang w:val="en-US"/>
@@ -5547,6 +5635,140 @@
         <w:t>MVC Diagram</w:t>
       </w:r>
       <w:bookmarkEnd w:id="12"/>
+    </w:p>
+    <w:p>
+      <w:pPr>
+        <w:spacing w:before="100" w:beforeAutospacing="1" w:after="100" w:afterAutospacing="1"/>
+        <w:rPr>
+          <w:lang w:val="en-US"/>
+        </w:rPr>
+      </w:pPr>
+      <w:r>
+        <w:rPr>
+          <w:lang w:val="en-US"/>
+        </w:rPr>
+        <w:drawing>
+          <wp:inline distT="0" distB="0" distL="0" distR="0" wp14:anchorId="1917257A" wp14:editId="1A4E2039">
+            <wp:extent cx="6645093" cy="4800491"/>
+            <wp:effectExtent l="0" t="0" r="0" b="635"/>
+            <wp:docPr id="5" name="Picture 5" descr="Diagram&#10;&#10;Description automatically generated"/>
+            <wp:cNvGraphicFramePr>
+              <a:graphicFrameLocks xmlns:a="http://schemas.openxmlformats.org/drawingml/2006/main" noChangeAspect="1"/>
+            </wp:cNvGraphicFramePr>
+            <a:graphic xmlns:a="http://schemas.openxmlformats.org/drawingml/2006/main">
+              <a:graphicData uri="http://schemas.openxmlformats.org/drawingml/2006/picture">
+                <pic:pic xmlns:pic="http://schemas.openxmlformats.org/drawingml/2006/picture">
+                  <pic:nvPicPr>
+                    <pic:cNvPr id="5" name="Picture 5" descr="Diagram&#10;&#10;Description automatically generated"/>
+                    <pic:cNvPicPr/>
+                  </pic:nvPicPr>
+                  <pic:blipFill>
+                    <a:blip r:embed="rId12"/>
+                    <a:stretch>
+                      <a:fillRect/>
+                    </a:stretch>
+                  </pic:blipFill>
+                  <pic:spPr>
+                    <a:xfrm>
+                      <a:off x="0" y="0"/>
+                      <a:ext cx="6750435" cy="4876591"/>
+                    </a:xfrm>
+                    <a:prstGeom prst="rect">
+                      <a:avLst/>
+                    </a:prstGeom>
+                  </pic:spPr>
+                </pic:pic>
+              </a:graphicData>
+            </a:graphic>
+          </wp:inline>
+        </w:drawing>
+      </w:r>
+    </w:p>
+    <w:p>
+      <w:pPr>
+        <w:spacing w:before="100" w:beforeAutospacing="1" w:after="100" w:afterAutospacing="1"/>
+        <w:rPr>
+          <w:lang w:val="en-US"/>
+        </w:rPr>
+      </w:pPr>
+      <w:r>
+        <w:rPr>
+          <w:lang w:val="en-US"/>
+        </w:rPr>
+        <w:t xml:space="preserve">Our diagram shows the registered users with their respective database containing user authenticated information to proceed with the application. The views consist of a unified login screen that each type of user will encounter. Proceeding from there a dedicated view of each role will then be displayed to encompass the actual application. </w:t>
+      </w:r>
+    </w:p>
+    <w:p>
+      <w:pPr>
+        <w:spacing w:before="100" w:beforeAutospacing="1" w:after="100" w:afterAutospacing="1"/>
+        <w:rPr>
+          <w:lang w:val="en-US"/>
+        </w:rPr>
+      </w:pPr>
+    </w:p>
+    <w:p>
+      <w:pPr>
+        <w:spacing w:before="100" w:beforeAutospacing="1" w:after="100" w:afterAutospacing="1"/>
+        <w:rPr>
+          <w:lang w:val="en-US"/>
+        </w:rPr>
+      </w:pPr>
+    </w:p>
+    <w:p>
+      <w:pPr>
+        <w:spacing w:before="100" w:beforeAutospacing="1" w:after="100" w:afterAutospacing="1"/>
+        <w:rPr>
+          <w:lang w:val="en-US"/>
+        </w:rPr>
+      </w:pPr>
+    </w:p>
+    <w:p>
+      <w:pPr>
+        <w:spacing w:before="100" w:beforeAutospacing="1" w:after="100" w:afterAutospacing="1"/>
+        <w:rPr>
+          <w:lang w:val="en-US"/>
+        </w:rPr>
+      </w:pPr>
+    </w:p>
+    <w:p>
+      <w:pPr>
+        <w:spacing w:before="100" w:beforeAutospacing="1" w:after="100" w:afterAutospacing="1"/>
+        <w:rPr>
+          <w:lang w:val="en-US"/>
+        </w:rPr>
+      </w:pPr>
+    </w:p>
+    <w:p>
+      <w:pPr>
+        <w:spacing w:before="100" w:beforeAutospacing="1" w:after="100" w:afterAutospacing="1"/>
+        <w:rPr>
+          <w:lang w:val="en-US"/>
+        </w:rPr>
+      </w:pPr>
+    </w:p>
+    <w:p>
+      <w:pPr>
+        <w:spacing w:before="100" w:beforeAutospacing="1" w:after="100" w:afterAutospacing="1"/>
+        <w:rPr>
+          <w:lang w:val="en-US"/>
+        </w:rPr>
+      </w:pPr>
+    </w:p>
+    <w:p>
+      <w:pPr>
+        <w:spacing w:before="100" w:beforeAutospacing="1" w:after="100" w:afterAutospacing="1"/>
+        <w:rPr>
+          <w:lang w:val="en-US"/>
+        </w:rPr>
+      </w:pPr>
+    </w:p>
+    <w:p>
+      <w:pPr>
+        <w:spacing w:before="100" w:beforeAutospacing="1" w:after="100" w:afterAutospacing="1"/>
+        <w:rPr>
+          <w:lang w:val="en-US"/>
+        </w:rPr>
+      </w:pPr>
     </w:p>
     <w:p>
       <w:pPr>
@@ -5578,7 +5800,7 @@
           <w:lang w:val="en-US"/>
         </w:rPr>
       </w:pPr>
-      <w:bookmarkStart w:id="13" w:name="_Toc117538082"/>
+      <w:bookmarkStart w:id="13" w:name="_Toc117543375"/>
       <w:r>
         <w:rPr>
           <w:lang w:val="en-US"/>
@@ -5594,6 +5816,12 @@
           <w:lang w:val="en-US"/>
         </w:rPr>
       </w:pPr>
+      <w:r>
+        <w:rPr>
+          <w:lang w:val="en-US"/>
+        </w:rPr>
+        <w:t>PENDING UPDATES</w:t>
+      </w:r>
     </w:p>
     <w:p>
       <w:pPr>
@@ -5602,11 +5830,237 @@
           <w:lang w:val="en-US"/>
         </w:rPr>
       </w:pPr>
-    </w:p>
-    <w:p/>
+      <w:r>
+        <w:rPr>
+          <w:lang w:val="en-US"/>
+        </w:rPr>
+        <w:drawing>
+          <wp:inline distT="0" distB="0" distL="0" distR="0" wp14:anchorId="2DF48CDD" wp14:editId="6C2E83DF">
+            <wp:extent cx="6941811" cy="4315968"/>
+            <wp:effectExtent l="0" t="0" r="5715" b="2540"/>
+            <wp:docPr id="6" name="Picture 6" descr="Diagram&#10;&#10;Description automatically generated"/>
+            <wp:cNvGraphicFramePr>
+              <a:graphicFrameLocks xmlns:a="http://schemas.openxmlformats.org/drawingml/2006/main" noChangeAspect="1"/>
+            </wp:cNvGraphicFramePr>
+            <a:graphic xmlns:a="http://schemas.openxmlformats.org/drawingml/2006/main">
+              <a:graphicData uri="http://schemas.openxmlformats.org/drawingml/2006/picture">
+                <pic:pic xmlns:pic="http://schemas.openxmlformats.org/drawingml/2006/picture">
+                  <pic:nvPicPr>
+                    <pic:cNvPr id="6" name="Picture 6" descr="Diagram&#10;&#10;Description automatically generated"/>
+                    <pic:cNvPicPr/>
+                  </pic:nvPicPr>
+                  <pic:blipFill>
+                    <a:blip r:embed="rId13"/>
+                    <a:stretch>
+                      <a:fillRect/>
+                    </a:stretch>
+                  </pic:blipFill>
+                  <pic:spPr>
+                    <a:xfrm>
+                      <a:off x="0" y="0"/>
+                      <a:ext cx="6941811" cy="4315968"/>
+                    </a:xfrm>
+                    <a:prstGeom prst="rect">
+                      <a:avLst/>
+                    </a:prstGeom>
+                  </pic:spPr>
+                </pic:pic>
+              </a:graphicData>
+            </a:graphic>
+          </wp:inline>
+        </w:drawing>
+      </w:r>
+    </w:p>
+    <w:p>
+      <w:pPr>
+        <w:spacing w:before="100" w:beforeAutospacing="1" w:after="100" w:afterAutospacing="1"/>
+        <w:rPr>
+          <w:lang w:val="en-US"/>
+        </w:rPr>
+      </w:pPr>
+    </w:p>
+    <w:p>
+      <w:pPr>
+        <w:spacing w:before="100" w:beforeAutospacing="1" w:after="100" w:afterAutospacing="1"/>
+        <w:rPr>
+          <w:lang w:val="en-US"/>
+        </w:rPr>
+      </w:pPr>
+    </w:p>
+    <w:p>
+      <w:pPr>
+        <w:spacing w:before="100" w:beforeAutospacing="1" w:after="100" w:afterAutospacing="1"/>
+        <w:rPr>
+          <w:lang w:val="en-US"/>
+        </w:rPr>
+      </w:pPr>
+    </w:p>
+    <w:p>
+      <w:pPr>
+        <w:spacing w:before="100" w:beforeAutospacing="1" w:after="100" w:afterAutospacing="1"/>
+        <w:rPr>
+          <w:lang w:val="en-US"/>
+        </w:rPr>
+      </w:pPr>
+    </w:p>
+    <w:p>
+      <w:pPr>
+        <w:spacing w:before="100" w:beforeAutospacing="1" w:after="100" w:afterAutospacing="1"/>
+        <w:rPr>
+          <w:lang w:val="en-US"/>
+        </w:rPr>
+      </w:pPr>
+    </w:p>
+    <w:p>
+      <w:pPr>
+        <w:spacing w:before="100" w:beforeAutospacing="1" w:after="100" w:afterAutospacing="1"/>
+        <w:rPr>
+          <w:lang w:val="en-US"/>
+        </w:rPr>
+      </w:pPr>
+    </w:p>
+    <w:p>
+      <w:pPr>
+        <w:spacing w:before="100" w:beforeAutospacing="1" w:after="100" w:afterAutospacing="1"/>
+        <w:rPr>
+          <w:lang w:val="en-US"/>
+        </w:rPr>
+      </w:pPr>
+    </w:p>
+    <w:p>
+      <w:pPr>
+        <w:spacing w:before="100" w:beforeAutospacing="1" w:after="100" w:afterAutospacing="1"/>
+        <w:rPr>
+          <w:lang w:val="en-US"/>
+        </w:rPr>
+      </w:pPr>
+    </w:p>
+    <w:p>
+      <w:pPr>
+        <w:spacing w:before="100" w:beforeAutospacing="1" w:after="100" w:afterAutospacing="1"/>
+        <w:rPr>
+          <w:lang w:val="en-US"/>
+        </w:rPr>
+      </w:pPr>
+    </w:p>
+    <w:p>
+      <w:pPr>
+        <w:spacing w:before="100" w:beforeAutospacing="1" w:after="100" w:afterAutospacing="1"/>
+        <w:rPr>
+          <w:lang w:val="en-US"/>
+        </w:rPr>
+      </w:pPr>
+    </w:p>
+    <w:p>
+      <w:pPr>
+        <w:spacing w:before="100" w:beforeAutospacing="1" w:after="100" w:afterAutospacing="1"/>
+        <w:rPr>
+          <w:lang w:val="en-US"/>
+        </w:rPr>
+      </w:pPr>
+    </w:p>
+    <w:p>
+      <w:pPr>
+        <w:spacing w:before="100" w:beforeAutospacing="1" w:after="100" w:afterAutospacing="1"/>
+        <w:rPr>
+          <w:lang w:val="en-US"/>
+        </w:rPr>
+      </w:pPr>
+    </w:p>
+    <w:p>
+      <w:pPr>
+        <w:pStyle w:val="Heading2"/>
+        <w:numPr>
+          <w:ilvl w:val="0"/>
+          <w:numId w:val="8"/>
+        </w:numPr>
+        <w:shd w:val="clear" w:color="auto" w:fill="333333"/>
+        <w:ind w:left="720"/>
+        <w:jc w:val="center"/>
+        <w:rPr>
+          <w:lang w:val="en-US"/>
+        </w:rPr>
+      </w:pPr>
+      <w:bookmarkStart w:id="14" w:name="_Toc117543376"/>
+      <w:r>
+        <w:rPr>
+          <w:lang w:val="en-US"/>
+        </w:rPr>
+        <w:t>State Diagram</w:t>
+      </w:r>
+      <w:bookmarkEnd w:id="14"/>
+    </w:p>
+    <w:p>
+      <w:pPr>
+        <w:rPr>
+          <w:lang w:val="en-US"/>
+        </w:rPr>
+      </w:pPr>
+      <w:r>
+        <w:rPr>
+          <w:lang w:val="en-US"/>
+        </w:rPr>
+        <w:drawing>
+          <wp:inline distT="0" distB="0" distL="0" distR="0" wp14:anchorId="543AB460" wp14:editId="1A2AAA94">
+            <wp:extent cx="7021415" cy="5413762"/>
+            <wp:effectExtent l="0" t="0" r="1905" b="0"/>
+            <wp:docPr id="3" name="Picture 3" descr="Diagram&#10;&#10;Description automatically generated"/>
+            <wp:cNvGraphicFramePr>
+              <a:graphicFrameLocks xmlns:a="http://schemas.openxmlformats.org/drawingml/2006/main" noChangeAspect="1"/>
+            </wp:cNvGraphicFramePr>
+            <a:graphic xmlns:a="http://schemas.openxmlformats.org/drawingml/2006/main">
+              <a:graphicData uri="http://schemas.openxmlformats.org/drawingml/2006/picture">
+                <pic:pic xmlns:pic="http://schemas.openxmlformats.org/drawingml/2006/picture">
+                  <pic:nvPicPr>
+                    <pic:cNvPr id="3" name="Picture 3" descr="Diagram&#10;&#10;Description automatically generated"/>
+                    <pic:cNvPicPr/>
+                  </pic:nvPicPr>
+                  <pic:blipFill>
+                    <a:blip r:embed="rId14"/>
+                    <a:stretch>
+                      <a:fillRect/>
+                    </a:stretch>
+                  </pic:blipFill>
+                  <pic:spPr>
+                    <a:xfrm>
+                      <a:off x="0" y="0"/>
+                      <a:ext cx="7049173" cy="5435165"/>
+                    </a:xfrm>
+                    <a:prstGeom prst="rect">
+                      <a:avLst/>
+                    </a:prstGeom>
+                  </pic:spPr>
+                </pic:pic>
+              </a:graphicData>
+            </a:graphic>
+          </wp:inline>
+        </w:drawing>
+      </w:r>
+    </w:p>
+    <w:p>
+      <w:pPr>
+        <w:rPr>
+          <w:lang w:val="en-US"/>
+        </w:rPr>
+      </w:pPr>
+    </w:p>
+    <w:p>
+      <w:pPr>
+        <w:rPr>
+          <w:lang w:val="en-US"/>
+        </w:rPr>
+      </w:pPr>
+    </w:p>
+    <w:p>
+      <w:pPr>
+        <w:rPr>
+          <w:lang w:val="en-US"/>
+        </w:rPr>
+      </w:pPr>
+    </w:p>
     <w:sectPr>
-      <w:footerReference w:type="even" r:id="rId12"/>
-      <w:footerReference w:type="default" r:id="rId13"/>
+      <w:footerReference w:type="even" r:id="rId15"/>
+      <w:footerReference w:type="default" r:id="rId16"/>
       <w:pgSz w:w="11906" w:h="16838"/>
       <w:pgMar w:top="720" w:right="720" w:bottom="720" w:left="720" w:header="720" w:footer="720" w:gutter="0"/>
       <w:pgNumType w:start="0"/>

</xml_diff>